<commit_message>
Switch data source to financialmodelingprep.com, implement class "ChartsData" inside module "indicators", inside package "stock".
</commit_message>
<xml_diff>
--- a/docs/Technical Analysis.docx
+++ b/docs/Technical Analysis.docx
@@ -145,7 +145,6 @@
           <w:szCs w:val="24"/>
         </w:rPr>
       </w:pPr>
-      <w:bookmarkStart w:id="0" w:name="_GoBack"/>
       <w:r>
         <w:rPr>
           <w:rFonts w:ascii="Arial" w:eastAsia="Times New Roman" w:hAnsi="Arial" w:cs="Arial"/>
@@ -203,7 +202,6 @@
           </wp:inline>
         </w:drawing>
       </w:r>
-      <w:bookmarkEnd w:id="0"/>
     </w:p>
     <w:p>
       <w:pPr>
@@ -939,7 +937,17 @@
             <w:color w:val="0000FF"/>
             <w:u w:val="single"/>
           </w:rPr>
-          <w:t>Indicators</w:t>
+          <w:t>Indi</w:t>
+        </w:r>
+        <w:bookmarkStart w:id="0" w:name="_GoBack"/>
+        <w:bookmarkEnd w:id="0"/>
+        <w:r>
+          <w:rPr>
+            <w:rFonts w:ascii="Arial" w:eastAsia="Times New Roman" w:hAnsi="Arial" w:cs="Arial"/>
+            <w:color w:val="0000FF"/>
+            <w:u w:val="single"/>
+          </w:rPr>
+          <w:t>cators</w:t>
         </w:r>
       </w:hyperlink>
     </w:p>

</xml_diff>